<commit_message>
feat: Added OUTPUT.md programatically
</commit_message>
<xml_diff>
--- a/first.docx
+++ b/first.docx
@@ -16,6 +16,7 @@
           <w:rtl/>
         </w:rPr>
       </w:pPr>
+      <w:proofErr w:type="spellStart"/>
       <w:r>
         <w:rPr>
           <w:rFonts w:hint="cs"/>
@@ -27,20 +28,34 @@
           <w:u w:val="single"/>
           <w:rtl/>
         </w:rPr>
-        <w:t>עידכוני מערכת יום שישי 19.11.2021</w:t>
+        <w:t>עידכוני</w:t>
+      </w:r>
+      <w:proofErr w:type="spellEnd"/>
+      <w:r>
+        <w:rPr>
+          <w:rFonts w:hint="cs"/>
+          <w:b/>
+          <w:bCs/>
+          <w:color w:val="00B050"/>
+          <w:sz w:val="32"/>
+          <w:szCs w:val="32"/>
+          <w:u w:val="single"/>
+          <w:rtl/>
+        </w:rPr>
+        <w:t xml:space="preserve"> מערכת יום רביעי 17.11.2021</w:t>
       </w:r>
     </w:p>
     <w:tbl>
       <w:tblPr>
         <w:tblStyle w:val="a3"/>
         <w:bidiVisual/>
-        <w:tblW w:w="9493" w:type="dxa"/>
-        <w:tblInd w:w="423" w:type="dxa"/>
+        <w:tblW w:w="9776" w:type="dxa"/>
+        <w:tblInd w:w="140" w:type="dxa"/>
         <w:tblLook w:val="04A0" w:firstRow="1" w:lastRow="0" w:firstColumn="1" w:lastColumn="0" w:noHBand="0" w:noVBand="1"/>
       </w:tblPr>
       <w:tblGrid>
-        <w:gridCol w:w="1129"/>
-        <w:gridCol w:w="2410"/>
+        <w:gridCol w:w="1134"/>
+        <w:gridCol w:w="2688"/>
         <w:gridCol w:w="1842"/>
         <w:gridCol w:w="1984"/>
         <w:gridCol w:w="2128"/>
@@ -51,7 +66,7 @@
         </w:trPr>
         <w:tc>
           <w:tcPr>
-            <w:tcW w:w="1129" w:type="dxa"/>
+            <w:tcW w:w="1134" w:type="dxa"/>
             <w:tcBorders>
               <w:top w:val="thickThinSmallGap" w:sz="24" w:space="0" w:color="000000"/>
               <w:left w:val="thinThickSmallGap" w:sz="24" w:space="0" w:color="000000"/>
@@ -76,7 +91,7 @@
         </w:tc>
         <w:tc>
           <w:tcPr>
-            <w:tcW w:w="8364" w:type="dxa"/>
+            <w:tcW w:w="8642" w:type="dxa"/>
             <w:gridSpan w:val="4"/>
             <w:tcBorders>
               <w:top w:val="thickThinSmallGap" w:sz="24" w:space="0" w:color="000000"/>
@@ -86,25 +101,455 @@
           </w:tcPr>
           <w:p>
             <w:pPr>
-              <w:spacing w:line="360" w:lineRule="auto"/>
-              <w:rPr>
-                <w:b/>
-                <w:bCs/>
-                <w:sz w:val="24"/>
-                <w:szCs w:val="24"/>
-                <w:rtl/>
-              </w:rPr>
-            </w:pPr>
+              <w:pStyle w:val="a4"/>
+              <w:numPr>
+                <w:ilvl w:val="0"/>
+                <w:numId w:val="1"/>
+              </w:numPr>
+              <w:spacing w:line="276" w:lineRule="auto"/>
+            </w:pPr>
+            <w:r>
+              <w:rPr>
+                <w:rFonts w:ascii="Arial" w:hAnsi="Arial" w:cs="Arial"/>
+                <w:color w:val="000000"/>
+                <w:highlight w:val="yellow"/>
+                <w:rtl/>
+              </w:rPr>
+              <w:t xml:space="preserve">הרצאה </w:t>
+            </w:r>
+            <w:proofErr w:type="spellStart"/>
+            <w:r>
+              <w:rPr>
+                <w:rFonts w:ascii="Arial" w:hAnsi="Arial" w:cs="Arial"/>
+                <w:color w:val="000000"/>
+                <w:highlight w:val="yellow"/>
+                <w:rtl/>
+              </w:rPr>
+              <w:t>עו</w:t>
+            </w:r>
+            <w:proofErr w:type="spellEnd"/>
+            <w:r>
+              <w:rPr>
+                <w:rFonts w:ascii="Arial" w:hAnsi="Arial" w:cs="Arial"/>
+                <w:color w:val="000000"/>
+                <w:highlight w:val="yellow"/>
+              </w:rPr>
+              <w:t>"</w:t>
+            </w:r>
+            <w:r>
+              <w:rPr>
+                <w:rFonts w:ascii="Arial" w:hAnsi="Arial" w:cs="Arial"/>
+                <w:color w:val="000000"/>
+                <w:highlight w:val="yellow"/>
+                <w:rtl/>
+              </w:rPr>
+              <w:t>ד אלה שוורצמן</w:t>
+            </w:r>
+            <w:r>
+              <w:rPr>
+                <w:rFonts w:ascii="Arial" w:hAnsi="Arial" w:cs="Arial"/>
+                <w:color w:val="000000"/>
+                <w:rtl/>
+              </w:rPr>
+              <w:t xml:space="preserve"> חצי שכבת </w:t>
+            </w:r>
+            <w:proofErr w:type="spellStart"/>
+            <w:r>
+              <w:rPr>
+                <w:rFonts w:ascii="Arial" w:hAnsi="Arial" w:cs="Arial"/>
+                <w:color w:val="000000"/>
+                <w:rtl/>
+              </w:rPr>
+              <w:t>יב</w:t>
+            </w:r>
+            <w:proofErr w:type="spellEnd"/>
+            <w:r>
+              <w:rPr>
+                <w:rFonts w:ascii="Arial" w:hAnsi="Arial" w:cs="Arial"/>
+                <w:color w:val="000000"/>
+              </w:rPr>
+              <w:t>'</w:t>
+            </w:r>
+            <w:r>
+              <w:rPr>
+                <w:rFonts w:hint="cs"/>
+                <w:rtl/>
+              </w:rPr>
+              <w:t xml:space="preserve"> </w:t>
+            </w:r>
+            <w:r>
+              <w:rPr>
+                <w:rtl/>
+              </w:rPr>
+              <w:t>–</w:t>
+            </w:r>
+            <w:r>
+              <w:rPr>
+                <w:rFonts w:hint="cs"/>
+                <w:rtl/>
+              </w:rPr>
+              <w:t xml:space="preserve"> בכוכב השמיני. 8.30-13.00  . הגעה ועזיבה עצמאית.</w:t>
+            </w:r>
+            <w:r>
+              <w:rPr>
+                <w:rFonts w:hint="cs"/>
+                <w:b/>
+                <w:bCs/>
+                <w:rtl/>
+              </w:rPr>
+              <w:t xml:space="preserve">   </w:t>
+            </w:r>
+            <w:r>
+              <w:rPr>
+                <w:rFonts w:hint="cs"/>
+                <w:b/>
+                <w:bCs/>
+                <w:rtl/>
+              </w:rPr>
+              <w:t>כיתות  יב3, יב6, יב11, יב8, יב9, יב10</w:t>
+            </w:r>
+            <w:r>
+              <w:rPr>
+                <w:rFonts w:hint="cs"/>
+                <w:b/>
+                <w:bCs/>
+                <w:rtl/>
+              </w:rPr>
+              <w:t xml:space="preserve"> </w:t>
+            </w:r>
+            <w:r>
+              <w:rPr>
+                <w:rFonts w:hint="cs"/>
+                <w:rtl/>
+              </w:rPr>
+              <w:t>מלווים : סיגל פ. כרמלה, רועי, סימונה, ורד ו. נטלי, תמר (עד 12) גליה (עד 11).</w:t>
+            </w:r>
+          </w:p>
+          <w:p>
+            <w:pPr>
+              <w:pStyle w:val="a4"/>
+              <w:spacing w:line="276" w:lineRule="auto"/>
+              <w:ind w:left="776"/>
+              <w:rPr>
+                <w:b/>
+                <w:bCs/>
+                <w:sz w:val="18"/>
+                <w:szCs w:val="18"/>
+              </w:rPr>
+            </w:pPr>
+          </w:p>
+          <w:p>
+            <w:pPr>
+              <w:pStyle w:val="a4"/>
+              <w:numPr>
+                <w:ilvl w:val="0"/>
+                <w:numId w:val="1"/>
+              </w:numPr>
+              <w:spacing w:line="276" w:lineRule="auto"/>
+            </w:pPr>
+            <w:r>
+              <w:rPr>
+                <w:rFonts w:hint="cs"/>
+                <w:rtl/>
+              </w:rPr>
+              <w:t>כיתות יוד</w:t>
+            </w:r>
+            <w:r>
+              <w:rPr>
+                <w:rFonts w:hint="cs"/>
+                <w:b/>
+                <w:bCs/>
+                <w:rtl/>
+              </w:rPr>
+              <w:t xml:space="preserve"> </w:t>
+            </w:r>
+            <w:r>
+              <w:rPr>
+                <w:b/>
+                <w:bCs/>
+                <w:rtl/>
+              </w:rPr>
+              <w:t>–</w:t>
+            </w:r>
+            <w:r>
+              <w:rPr>
+                <w:rFonts w:hint="cs"/>
+                <w:b/>
+                <w:bCs/>
+                <w:rtl/>
+              </w:rPr>
+              <w:t xml:space="preserve"> </w:t>
+            </w:r>
+            <w:r>
+              <w:rPr>
+                <w:rFonts w:hint="cs"/>
+                <w:b/>
+                <w:bCs/>
+                <w:highlight w:val="yellow"/>
+                <w:rtl/>
+              </w:rPr>
+              <w:t>ביקור במוזיאון רבין</w:t>
+            </w:r>
+            <w:r>
+              <w:rPr>
+                <w:rFonts w:hint="cs"/>
+                <w:b/>
+                <w:bCs/>
+                <w:rtl/>
+              </w:rPr>
+              <w:t xml:space="preserve"> </w:t>
+            </w:r>
+            <w:r>
+              <w:rPr>
+                <w:b/>
+                <w:bCs/>
+                <w:rtl/>
+              </w:rPr>
+              <w:t>–</w:t>
+            </w:r>
+            <w:r>
+              <w:rPr>
+                <w:rFonts w:hint="cs"/>
+                <w:b/>
+                <w:bCs/>
+                <w:rtl/>
+              </w:rPr>
+              <w:t xml:space="preserve"> יוד1, יוד2, יוד5, יוד10 , יוד12. </w:t>
+            </w:r>
+            <w:r>
+              <w:rPr>
+                <w:rFonts w:hint="cs"/>
+                <w:rtl/>
+              </w:rPr>
+              <w:t>יציאה מביה"ס</w:t>
+            </w:r>
+            <w:r>
+              <w:rPr>
+                <w:rFonts w:hint="cs"/>
+                <w:rtl/>
+              </w:rPr>
+              <w:t xml:space="preserve"> בשעה</w:t>
+            </w:r>
+            <w:r>
+              <w:rPr>
+                <w:rFonts w:hint="cs"/>
+                <w:rtl/>
+              </w:rPr>
+              <w:t xml:space="preserve"> 10.00 </w:t>
+            </w:r>
+            <w:r>
+              <w:rPr>
+                <w:rFonts w:hint="cs"/>
+                <w:rtl/>
+              </w:rPr>
+              <w:t xml:space="preserve">חזרה משוערת </w:t>
+            </w:r>
+            <w:r>
+              <w:rPr>
+                <w:rFonts w:hint="cs"/>
+                <w:rtl/>
+              </w:rPr>
+              <w:t xml:space="preserve">14.00 </w:t>
+            </w:r>
+            <w:r>
+              <w:rPr>
+                <w:rFonts w:hint="cs"/>
+                <w:rtl/>
+              </w:rPr>
+              <w:t xml:space="preserve"> מלווים : מיכל, לילך, נטע ב. שחר, אולגה, ורד מ.</w:t>
+            </w:r>
+          </w:p>
+          <w:p>
+            <w:pPr>
+              <w:pStyle w:val="a4"/>
+              <w:spacing w:line="276" w:lineRule="auto"/>
+              <w:rPr>
+                <w:b/>
+                <w:bCs/>
+                <w:rtl/>
+              </w:rPr>
+            </w:pPr>
+          </w:p>
+          <w:p>
+            <w:pPr>
+              <w:pStyle w:val="a4"/>
+              <w:numPr>
+                <w:ilvl w:val="0"/>
+                <w:numId w:val="1"/>
+              </w:numPr>
+              <w:spacing w:line="276" w:lineRule="auto"/>
+            </w:pPr>
+            <w:r>
+              <w:rPr>
+                <w:rFonts w:hint="cs"/>
+                <w:b/>
+                <w:bCs/>
+                <w:rtl/>
+              </w:rPr>
+              <w:t xml:space="preserve">יא1, יא2, יא11, יא12 יוצאים </w:t>
+            </w:r>
+            <w:r>
+              <w:rPr>
+                <w:rFonts w:hint="cs"/>
+                <w:b/>
+                <w:bCs/>
+                <w:highlight w:val="yellow"/>
+                <w:rtl/>
+              </w:rPr>
+              <w:t xml:space="preserve">ליום הוקרה </w:t>
+            </w:r>
+            <w:r>
+              <w:rPr>
+                <w:b/>
+                <w:bCs/>
+                <w:highlight w:val="yellow"/>
+                <w:rtl/>
+              </w:rPr>
+              <w:t>–</w:t>
+            </w:r>
+            <w:r>
+              <w:rPr>
+                <w:rFonts w:hint="cs"/>
+                <w:b/>
+                <w:bCs/>
+                <w:highlight w:val="yellow"/>
+                <w:rtl/>
+              </w:rPr>
+              <w:t xml:space="preserve"> "צועדים ומצדיעים"</w:t>
+            </w:r>
+            <w:r>
+              <w:rPr>
+                <w:rFonts w:hint="cs"/>
+                <w:b/>
+                <w:bCs/>
+                <w:rtl/>
+              </w:rPr>
+              <w:t xml:space="preserve"> </w:t>
+            </w:r>
+            <w:r>
+              <w:rPr>
+                <w:rFonts w:hint="cs"/>
+                <w:rtl/>
+              </w:rPr>
+              <w:t xml:space="preserve">יציאה ב7.00 חזרה משוערת  15.00 . בליווי </w:t>
+            </w:r>
+            <w:r>
+              <w:rPr>
+                <w:rtl/>
+              </w:rPr>
+              <w:t>–</w:t>
+            </w:r>
+            <w:r>
+              <w:rPr>
+                <w:rFonts w:hint="cs"/>
+                <w:rtl/>
+              </w:rPr>
+              <w:t xml:space="preserve"> אורלי,  אביבית, שרית ס. סיון </w:t>
+            </w:r>
+            <w:proofErr w:type="spellStart"/>
+            <w:r>
+              <w:rPr>
+                <w:rFonts w:hint="cs"/>
+                <w:rtl/>
+              </w:rPr>
+              <w:t>אפק</w:t>
+            </w:r>
+            <w:proofErr w:type="spellEnd"/>
+            <w:r>
+              <w:rPr>
+                <w:rFonts w:hint="cs"/>
+                <w:rtl/>
+              </w:rPr>
+              <w:t>, בת שבע, עמית.</w:t>
+            </w:r>
+          </w:p>
+          <w:p>
+            <w:pPr>
+              <w:spacing w:line="276" w:lineRule="auto"/>
+              <w:rPr>
+                <w:b/>
+                <w:bCs/>
+              </w:rPr>
+            </w:pPr>
+          </w:p>
+          <w:p>
+            <w:pPr>
+              <w:pStyle w:val="a4"/>
+              <w:numPr>
+                <w:ilvl w:val="0"/>
+                <w:numId w:val="1"/>
+              </w:numPr>
+              <w:spacing w:line="276" w:lineRule="auto"/>
+              <w:rPr>
+                <w:b/>
+                <w:bCs/>
+                <w:rtl/>
+              </w:rPr>
+            </w:pPr>
+            <w:r>
+              <w:rPr>
+                <w:rFonts w:hint="cs"/>
+                <w:b/>
+                <w:bCs/>
+                <w:highlight w:val="yellow"/>
+                <w:rtl/>
+              </w:rPr>
+              <w:t>סמינר מחוננים</w:t>
+            </w:r>
+            <w:r>
+              <w:rPr>
+                <w:rFonts w:hint="cs"/>
+                <w:b/>
+                <w:bCs/>
+                <w:rtl/>
+              </w:rPr>
+              <w:t xml:space="preserve"> יא3+יא4 +יב4</w:t>
+            </w:r>
+            <w:r>
+              <w:rPr>
+                <w:b/>
+                <w:bCs/>
+                <w:rtl/>
+              </w:rPr>
+              <w:t>–</w:t>
+            </w:r>
+            <w:r>
+              <w:rPr>
+                <w:rFonts w:hint="cs"/>
+                <w:b/>
+                <w:bCs/>
+                <w:rtl/>
+              </w:rPr>
+              <w:t xml:space="preserve"> בליווי  איילת, אייל א. אמיר ג. </w:t>
+            </w:r>
+            <w:r>
+              <w:rPr>
+                <w:rFonts w:hint="cs"/>
+                <w:b/>
+                <w:bCs/>
+                <w:rtl/>
+              </w:rPr>
+              <w:t>חניתה</w:t>
+            </w:r>
+            <w:r>
+              <w:rPr>
+                <w:rFonts w:hint="cs"/>
+                <w:b/>
+                <w:bCs/>
+                <w:rtl/>
+              </w:rPr>
+              <w:t xml:space="preserve"> יציאה מביה"ס בשעה 7.30</w:t>
+            </w:r>
           </w:p>
         </w:tc>
       </w:tr>
       <w:tr>
         <w:trPr>
-          <w:trHeight w:val="1101"/>
+          <w:trHeight w:val="1047"/>
         </w:trPr>
         <w:tc>
           <w:tcPr>
-            <w:tcW w:w="1129" w:type="dxa"/>
+            <w:tcW w:w="1134" w:type="dxa"/>
             <w:tcBorders>
               <w:top w:val="thickThinSmallGap" w:sz="24" w:space="0" w:color="000000"/>
               <w:left w:val="thinThickSmallGap" w:sz="24" w:space="0" w:color="000000"/>
@@ -141,7 +586,7 @@
         </w:tc>
         <w:tc>
           <w:tcPr>
-            <w:tcW w:w="2410" w:type="dxa"/>
+            <w:tcW w:w="2688" w:type="dxa"/>
             <w:tcBorders>
               <w:top w:val="thickThinSmallGap" w:sz="24" w:space="0" w:color="000000"/>
               <w:right w:val="thickThinSmallGap" w:sz="24" w:space="0" w:color="000000"/>
@@ -215,7 +660,100 @@
                 <w:szCs w:val="20"/>
                 <w:rtl/>
               </w:rPr>
+              <w:t xml:space="preserve">חצר אחורית וסביב האולם - </w:t>
+            </w:r>
+          </w:p>
+          <w:p>
+            <w:pPr>
+              <w:spacing w:line="276" w:lineRule="auto"/>
+              <w:jc w:val="right"/>
+              <w:rPr>
+                <w:b/>
+                <w:bCs/>
+                <w:sz w:val="20"/>
+                <w:szCs w:val="20"/>
+                <w:rtl/>
+              </w:rPr>
+            </w:pPr>
+            <w:r>
+              <w:rPr>
+                <w:rFonts w:hint="cs"/>
+                <w:b/>
+                <w:bCs/>
+                <w:sz w:val="20"/>
+                <w:szCs w:val="20"/>
+                <w:rtl/>
+              </w:rPr>
               <w:t xml:space="preserve">מסדרונות בנין 200 - </w:t>
+            </w:r>
+          </w:p>
+          <w:p>
+            <w:pPr>
+              <w:spacing w:line="276" w:lineRule="auto"/>
+              <w:jc w:val="right"/>
+              <w:rPr>
+                <w:b/>
+                <w:bCs/>
+                <w:sz w:val="20"/>
+                <w:szCs w:val="20"/>
+                <w:rtl/>
+              </w:rPr>
+            </w:pPr>
+            <w:r>
+              <w:rPr>
+                <w:rFonts w:hint="cs"/>
+                <w:b/>
+                <w:bCs/>
+                <w:sz w:val="20"/>
+                <w:szCs w:val="20"/>
+                <w:rtl/>
+              </w:rPr>
+              <w:t xml:space="preserve">מסדרונות בנין 400 </w:t>
+            </w:r>
+            <w:r>
+              <w:rPr>
+                <w:b/>
+                <w:bCs/>
+                <w:sz w:val="20"/>
+                <w:szCs w:val="20"/>
+                <w:rtl/>
+              </w:rPr>
+              <w:t>–</w:t>
+            </w:r>
+            <w:r>
+              <w:rPr>
+                <w:rFonts w:hint="cs"/>
+                <w:b/>
+                <w:bCs/>
+                <w:sz w:val="20"/>
+                <w:szCs w:val="20"/>
+                <w:rtl/>
+              </w:rPr>
+              <w:t xml:space="preserve"> </w:t>
+            </w:r>
+          </w:p>
+          <w:p>
+            <w:pPr>
+              <w:spacing w:line="276" w:lineRule="auto"/>
+              <w:jc w:val="right"/>
+              <w:rPr>
+                <w:b/>
+                <w:bCs/>
+                <w:sz w:val="20"/>
+                <w:szCs w:val="20"/>
+                <w:rtl/>
+              </w:rPr>
+            </w:pPr>
+            <w:r>
+              <w:rPr>
+                <w:rFonts w:hint="cs"/>
+                <w:b/>
+                <w:bCs/>
+                <w:sz w:val="20"/>
+                <w:szCs w:val="20"/>
+                <w:rtl/>
+              </w:rPr>
+              <w:t>מסדרונות בנין 100 -</w:t>
             </w:r>
           </w:p>
         </w:tc>
@@ -249,54 +787,149 @@
                 <w:u w:val="single"/>
                 <w:rtl/>
               </w:rPr>
-              <w:t>9.30-9.45</w:t>
-            </w:r>
-          </w:p>
-          <w:p>
-            <w:pPr>
-              <w:spacing w:line="276" w:lineRule="auto"/>
-              <w:rPr>
-                <w:b/>
-                <w:bCs/>
-                <w:sz w:val="20"/>
-                <w:szCs w:val="20"/>
-                <w:rtl/>
-              </w:rPr>
-            </w:pPr>
-            <w:r>
-              <w:rPr>
-                <w:rFonts w:hint="cs"/>
-                <w:b/>
-                <w:bCs/>
-                <w:sz w:val="20"/>
-                <w:szCs w:val="20"/>
-                <w:rtl/>
-              </w:rPr>
-              <w:t>יעקב הרנוי</w:t>
-            </w:r>
-          </w:p>
-          <w:p>
-            <w:pPr>
-              <w:spacing w:line="276" w:lineRule="auto"/>
-              <w:rPr>
-                <w:b/>
-                <w:bCs/>
-                <w:sz w:val="20"/>
-                <w:szCs w:val="20"/>
-                <w:rtl/>
-              </w:rPr>
-            </w:pPr>
-            <w:r>
-              <w:rPr>
-                <w:rFonts w:hint="cs"/>
-                <w:b/>
-                <w:bCs/>
-                <w:sz w:val="20"/>
-                <w:szCs w:val="20"/>
-                <w:rtl/>
-              </w:rPr>
-              <w:t>מימי</w:t>
-            </w:r>
+              <w:t>10.00-10.15</w:t>
+            </w:r>
+          </w:p>
+          <w:p>
+            <w:pPr>
+              <w:spacing w:line="276" w:lineRule="auto"/>
+              <w:rPr>
+                <w:b/>
+                <w:bCs/>
+                <w:sz w:val="20"/>
+                <w:szCs w:val="20"/>
+                <w:rtl/>
+              </w:rPr>
+            </w:pPr>
+            <w:r>
+              <w:rPr>
+                <w:rFonts w:hint="cs"/>
+                <w:b/>
+                <w:bCs/>
+                <w:sz w:val="20"/>
+                <w:szCs w:val="20"/>
+                <w:rtl/>
+              </w:rPr>
+              <w:t>עדי תדהר</w:t>
+            </w:r>
+          </w:p>
+          <w:p>
+            <w:pPr>
+              <w:spacing w:line="276" w:lineRule="auto"/>
+              <w:rPr>
+                <w:b/>
+                <w:bCs/>
+                <w:sz w:val="20"/>
+                <w:szCs w:val="20"/>
+                <w:rtl/>
+              </w:rPr>
+            </w:pPr>
+            <w:r>
+              <w:rPr>
+                <w:rFonts w:hint="cs"/>
+                <w:b/>
+                <w:bCs/>
+                <w:sz w:val="20"/>
+                <w:szCs w:val="20"/>
+                <w:rtl/>
+              </w:rPr>
+              <w:t>ורד צרפתי</w:t>
+            </w:r>
+          </w:p>
+          <w:p>
+            <w:pPr>
+              <w:spacing w:line="276" w:lineRule="auto"/>
+              <w:rPr>
+                <w:b/>
+                <w:bCs/>
+                <w:sz w:val="20"/>
+                <w:szCs w:val="20"/>
+                <w:rtl/>
+              </w:rPr>
+            </w:pPr>
+            <w:r>
+              <w:rPr>
+                <w:rFonts w:hint="cs"/>
+                <w:b/>
+                <w:bCs/>
+                <w:sz w:val="20"/>
+                <w:szCs w:val="20"/>
+                <w:rtl/>
+              </w:rPr>
+              <w:t>ליה</w:t>
+            </w:r>
+          </w:p>
+          <w:p>
+            <w:pPr>
+              <w:spacing w:line="276" w:lineRule="auto"/>
+              <w:rPr>
+                <w:b/>
+                <w:bCs/>
+                <w:sz w:val="20"/>
+                <w:szCs w:val="20"/>
+                <w:rtl/>
+              </w:rPr>
+            </w:pPr>
+            <w:r>
+              <w:rPr>
+                <w:rFonts w:hint="cs"/>
+                <w:b/>
+                <w:bCs/>
+                <w:sz w:val="20"/>
+                <w:szCs w:val="20"/>
+                <w:rtl/>
+              </w:rPr>
+              <w:t>ורד צרפתי</w:t>
+            </w:r>
+          </w:p>
+          <w:p>
+            <w:pPr>
+              <w:spacing w:line="276" w:lineRule="auto"/>
+              <w:rPr>
+                <w:b/>
+                <w:bCs/>
+                <w:sz w:val="20"/>
+                <w:szCs w:val="20"/>
+                <w:rtl/>
+              </w:rPr>
+            </w:pPr>
+            <w:r>
+              <w:rPr>
+                <w:rFonts w:hint="cs"/>
+                <w:b/>
+                <w:bCs/>
+                <w:sz w:val="20"/>
+                <w:szCs w:val="20"/>
+                <w:rtl/>
+              </w:rPr>
+              <w:t xml:space="preserve">יעל </w:t>
+            </w:r>
+            <w:proofErr w:type="spellStart"/>
+            <w:r>
+              <w:rPr>
+                <w:rFonts w:hint="cs"/>
+                <w:b/>
+                <w:bCs/>
+                <w:sz w:val="20"/>
+                <w:szCs w:val="20"/>
+                <w:rtl/>
+              </w:rPr>
+              <w:t>פלישר</w:t>
+            </w:r>
+            <w:proofErr w:type="spellEnd"/>
+          </w:p>
+          <w:p>
+            <w:pPr>
+              <w:spacing w:line="276" w:lineRule="auto"/>
+              <w:rPr>
+                <w:rFonts w:hint="cs"/>
+                <w:b/>
+                <w:bCs/>
+                <w:sz w:val="20"/>
+                <w:szCs w:val="20"/>
+                <w:rtl/>
+              </w:rPr>
+            </w:pPr>
           </w:p>
         </w:tc>
         <w:tc>
@@ -329,65 +962,122 @@
                 <w:u w:val="single"/>
                 <w:rtl/>
               </w:rPr>
-              <w:t>1</w:t>
-            </w:r>
-            <w:r>
-              <w:rPr>
-                <w:rFonts w:hint="cs"/>
-                <w:b/>
-                <w:bCs/>
-                <w:sz w:val="20"/>
-                <w:szCs w:val="20"/>
-                <w:u w:val="single"/>
-                <w:rtl/>
-              </w:rPr>
-              <w:t>1.15-11.30</w:t>
-            </w:r>
-          </w:p>
-          <w:p>
-            <w:pPr>
-              <w:spacing w:line="276" w:lineRule="auto"/>
-              <w:rPr>
-                <w:b/>
-                <w:bCs/>
-                <w:sz w:val="20"/>
-                <w:szCs w:val="20"/>
-                <w:rtl/>
-              </w:rPr>
-            </w:pPr>
-            <w:r>
-              <w:rPr>
-                <w:rFonts w:hint="cs"/>
-                <w:b/>
-                <w:bCs/>
-                <w:sz w:val="20"/>
-                <w:szCs w:val="20"/>
-                <w:rtl/>
-              </w:rPr>
-              <w:t>יובל גרינברג</w:t>
-            </w:r>
-          </w:p>
-          <w:p>
-            <w:pPr>
-              <w:spacing w:line="276" w:lineRule="auto"/>
-              <w:rPr>
-                <w:b/>
-                <w:bCs/>
-                <w:sz w:val="20"/>
-                <w:szCs w:val="20"/>
-                <w:rtl/>
-              </w:rPr>
-            </w:pPr>
-            <w:r>
-              <w:rPr>
-                <w:rFonts w:hint="cs"/>
-                <w:b/>
-                <w:bCs/>
-                <w:sz w:val="20"/>
-                <w:szCs w:val="20"/>
-                <w:rtl/>
-              </w:rPr>
-              <w:t xml:space="preserve">אילן </w:t>
+              <w:t>11.50-12.10</w:t>
+            </w:r>
+          </w:p>
+          <w:p>
+            <w:pPr>
+              <w:spacing w:line="276" w:lineRule="auto"/>
+              <w:rPr>
+                <w:b/>
+                <w:bCs/>
+                <w:sz w:val="20"/>
+                <w:szCs w:val="20"/>
+                <w:rtl/>
+              </w:rPr>
+            </w:pPr>
+            <w:r>
+              <w:rPr>
+                <w:rFonts w:hint="cs"/>
+                <w:b/>
+                <w:bCs/>
+                <w:sz w:val="20"/>
+                <w:szCs w:val="20"/>
+                <w:rtl/>
+              </w:rPr>
+              <w:t>עמית רייכמן</w:t>
+            </w:r>
+          </w:p>
+          <w:p>
+            <w:pPr>
+              <w:spacing w:line="276" w:lineRule="auto"/>
+              <w:rPr>
+                <w:b/>
+                <w:bCs/>
+                <w:sz w:val="20"/>
+                <w:szCs w:val="20"/>
+                <w:rtl/>
+              </w:rPr>
+            </w:pPr>
+            <w:r>
+              <w:rPr>
+                <w:rFonts w:hint="cs"/>
+                <w:b/>
+                <w:bCs/>
+                <w:sz w:val="20"/>
+                <w:szCs w:val="20"/>
+                <w:rtl/>
+              </w:rPr>
+              <w:t>יונית עמית</w:t>
+            </w:r>
+          </w:p>
+          <w:p>
+            <w:pPr>
+              <w:spacing w:line="276" w:lineRule="auto"/>
+              <w:rPr>
+                <w:b/>
+                <w:bCs/>
+                <w:sz w:val="20"/>
+                <w:szCs w:val="20"/>
+                <w:rtl/>
+              </w:rPr>
+            </w:pPr>
+            <w:r>
+              <w:rPr>
+                <w:rFonts w:hint="cs"/>
+                <w:b/>
+                <w:bCs/>
+                <w:sz w:val="20"/>
+                <w:szCs w:val="20"/>
+                <w:rtl/>
+              </w:rPr>
+              <w:t>גל סגל</w:t>
+            </w:r>
+          </w:p>
+          <w:p>
+            <w:pPr>
+              <w:spacing w:line="276" w:lineRule="auto"/>
+              <w:rPr>
+                <w:b/>
+                <w:bCs/>
+                <w:sz w:val="20"/>
+                <w:szCs w:val="20"/>
+                <w:rtl/>
+              </w:rPr>
+            </w:pPr>
+            <w:r>
+              <w:rPr>
+                <w:rFonts w:hint="cs"/>
+                <w:b/>
+                <w:bCs/>
+                <w:sz w:val="20"/>
+                <w:szCs w:val="20"/>
+                <w:rtl/>
+              </w:rPr>
+              <w:t>חנה</w:t>
+            </w:r>
+          </w:p>
+          <w:p>
+            <w:pPr>
+              <w:spacing w:line="276" w:lineRule="auto"/>
+              <w:rPr>
+                <w:b/>
+                <w:bCs/>
+                <w:sz w:val="20"/>
+                <w:szCs w:val="20"/>
+                <w:rtl/>
+              </w:rPr>
+            </w:pPr>
+            <w:r>
+              <w:rPr>
+                <w:rFonts w:hint="cs"/>
+                <w:b/>
+                <w:bCs/>
+                <w:sz w:val="20"/>
+                <w:szCs w:val="20"/>
+                <w:rtl/>
+              </w:rPr>
+              <w:t xml:space="preserve">טליה </w:t>
             </w:r>
           </w:p>
         </w:tc>
@@ -407,9 +1097,163 @@
                 <w:bCs/>
                 <w:sz w:val="20"/>
                 <w:szCs w:val="20"/>
-                <w:rtl/>
-              </w:rPr>
-            </w:pPr>
+                <w:u w:val="single"/>
+                <w:rtl/>
+              </w:rPr>
+            </w:pPr>
+            <w:r>
+              <w:rPr>
+                <w:rFonts w:hint="cs"/>
+                <w:b/>
+                <w:bCs/>
+                <w:sz w:val="20"/>
+                <w:szCs w:val="20"/>
+                <w:u w:val="single"/>
+                <w:rtl/>
+              </w:rPr>
+              <w:t>13.45-13.55</w:t>
+            </w:r>
+          </w:p>
+          <w:p>
+            <w:pPr>
+              <w:spacing w:line="276" w:lineRule="auto"/>
+              <w:rPr>
+                <w:b/>
+                <w:bCs/>
+                <w:sz w:val="20"/>
+                <w:szCs w:val="20"/>
+                <w:rtl/>
+              </w:rPr>
+            </w:pPr>
+            <w:r>
+              <w:rPr>
+                <w:rFonts w:hint="cs"/>
+                <w:b/>
+                <w:bCs/>
+                <w:sz w:val="20"/>
+                <w:szCs w:val="20"/>
+                <w:rtl/>
+              </w:rPr>
+              <w:t xml:space="preserve">גליה </w:t>
+            </w:r>
+            <w:proofErr w:type="spellStart"/>
+            <w:r>
+              <w:rPr>
+                <w:rFonts w:hint="cs"/>
+                <w:b/>
+                <w:bCs/>
+                <w:sz w:val="20"/>
+                <w:szCs w:val="20"/>
+                <w:rtl/>
+              </w:rPr>
+              <w:t>ספז</w:t>
+            </w:r>
+            <w:proofErr w:type="spellEnd"/>
+          </w:p>
+          <w:p>
+            <w:pPr>
+              <w:spacing w:line="276" w:lineRule="auto"/>
+              <w:rPr>
+                <w:b/>
+                <w:bCs/>
+                <w:sz w:val="20"/>
+                <w:szCs w:val="20"/>
+                <w:rtl/>
+              </w:rPr>
+            </w:pPr>
+            <w:r>
+              <w:rPr>
+                <w:rFonts w:hint="cs"/>
+                <w:b/>
+                <w:bCs/>
+                <w:sz w:val="20"/>
+                <w:szCs w:val="20"/>
+                <w:rtl/>
+              </w:rPr>
+              <w:t>מוטי מור</w:t>
+            </w:r>
+          </w:p>
+          <w:p>
+            <w:pPr>
+              <w:spacing w:line="276" w:lineRule="auto"/>
+              <w:rPr>
+                <w:b/>
+                <w:bCs/>
+                <w:sz w:val="20"/>
+                <w:szCs w:val="20"/>
+                <w:rtl/>
+              </w:rPr>
+            </w:pPr>
+            <w:r>
+              <w:rPr>
+                <w:rFonts w:hint="cs"/>
+                <w:b/>
+                <w:bCs/>
+                <w:sz w:val="20"/>
+                <w:szCs w:val="20"/>
+                <w:rtl/>
+              </w:rPr>
+              <w:t>איילה נאמני</w:t>
+            </w:r>
+          </w:p>
+          <w:p>
+            <w:pPr>
+              <w:spacing w:line="276" w:lineRule="auto"/>
+              <w:rPr>
+                <w:b/>
+                <w:bCs/>
+                <w:sz w:val="20"/>
+                <w:szCs w:val="20"/>
+                <w:rtl/>
+              </w:rPr>
+            </w:pPr>
+            <w:r>
+              <w:rPr>
+                <w:rFonts w:hint="cs"/>
+                <w:b/>
+                <w:bCs/>
+                <w:sz w:val="20"/>
+                <w:szCs w:val="20"/>
+                <w:rtl/>
+              </w:rPr>
+              <w:t xml:space="preserve">ערן </w:t>
+            </w:r>
+            <w:proofErr w:type="spellStart"/>
+            <w:r>
+              <w:rPr>
+                <w:rFonts w:hint="cs"/>
+                <w:b/>
+                <w:bCs/>
+                <w:sz w:val="20"/>
+                <w:szCs w:val="20"/>
+                <w:rtl/>
+              </w:rPr>
+              <w:t>רוזנק</w:t>
+            </w:r>
+            <w:proofErr w:type="spellEnd"/>
+          </w:p>
+          <w:p>
+            <w:pPr>
+              <w:spacing w:line="276" w:lineRule="auto"/>
+              <w:rPr>
+                <w:b/>
+                <w:bCs/>
+                <w:sz w:val="20"/>
+                <w:szCs w:val="20"/>
+                <w:rtl/>
+              </w:rPr>
+            </w:pPr>
+            <w:r>
+              <w:rPr>
+                <w:rFonts w:hint="cs"/>
+                <w:b/>
+                <w:bCs/>
+                <w:sz w:val="20"/>
+                <w:szCs w:val="20"/>
+                <w:rtl/>
+              </w:rPr>
+              <w:t>מאיה זאב</w:t>
+            </w:r>
           </w:p>
         </w:tc>
       </w:tr>
@@ -419,7 +1263,7 @@
         </w:trPr>
         <w:tc>
           <w:tcPr>
-            <w:tcW w:w="1129" w:type="dxa"/>
+            <w:tcW w:w="1134" w:type="dxa"/>
             <w:tcBorders>
               <w:left w:val="thinThickSmallGap" w:sz="24" w:space="0" w:color="000000"/>
               <w:right w:val="thickThinSmallGap" w:sz="24" w:space="0" w:color="000000"/>
@@ -455,7 +1299,7 @@
         </w:tc>
         <w:tc>
           <w:tcPr>
-            <w:tcW w:w="8364" w:type="dxa"/>
+            <w:tcW w:w="8642" w:type="dxa"/>
             <w:gridSpan w:val="4"/>
             <w:tcBorders>
               <w:right w:val="thickThinSmallGap" w:sz="24" w:space="0" w:color="000000"/>
@@ -465,8 +1309,96 @@
             <w:pPr>
               <w:spacing w:line="360" w:lineRule="auto"/>
               <w:rPr>
-                <w:b/>
-                <w:bCs/>
+                <w:rtl/>
+              </w:rPr>
+            </w:pPr>
+            <w:r>
+              <w:rPr>
+                <w:rFonts w:hint="cs"/>
+                <w:b/>
+                <w:bCs/>
+                <w:rtl/>
+              </w:rPr>
+              <w:t xml:space="preserve">יוד1, יוד2, יוד5, יוד10 , יוד12 </w:t>
+            </w:r>
+            <w:r>
+              <w:rPr>
+                <w:b/>
+                <w:bCs/>
+                <w:rtl/>
+              </w:rPr>
+              <w:t>–</w:t>
+            </w:r>
+            <w:r>
+              <w:rPr>
+                <w:rFonts w:hint="cs"/>
+                <w:b/>
+                <w:bCs/>
+                <w:rtl/>
+              </w:rPr>
+              <w:t xml:space="preserve"> </w:t>
+            </w:r>
+            <w:r>
+              <w:rPr>
+                <w:rFonts w:hint="cs"/>
+                <w:b/>
+                <w:bCs/>
+                <w:u w:val="single"/>
+                <w:rtl/>
+              </w:rPr>
+              <w:t>עד 10.00 לומדים ע"פ המערכת.</w:t>
+            </w:r>
+            <w:r>
+              <w:rPr>
+                <w:rFonts w:hint="cs"/>
+                <w:b/>
+                <w:bCs/>
+                <w:rtl/>
+              </w:rPr>
+              <w:t xml:space="preserve">  </w:t>
+            </w:r>
+            <w:r>
+              <w:rPr>
+                <w:rFonts w:hint="cs"/>
+                <w:b/>
+                <w:bCs/>
+                <w:rtl/>
+              </w:rPr>
+              <w:t>עם החזרה ממוזיאון רבין המשך הלימודים כרגיל ע"פ המערכת.</w:t>
+            </w:r>
+          </w:p>
+          <w:p>
+            <w:pPr>
+              <w:spacing w:line="360" w:lineRule="auto"/>
+              <w:rPr>
+                <w:rtl/>
+              </w:rPr>
+            </w:pPr>
+            <w:r>
+              <w:rPr>
+                <w:rFonts w:hint="cs"/>
+                <w:rtl/>
+              </w:rPr>
+              <w:t xml:space="preserve">יוד5 שעת0 </w:t>
+            </w:r>
+            <w:r>
+              <w:rPr>
+                <w:rtl/>
+              </w:rPr>
+              <w:t>–</w:t>
+            </w:r>
+            <w:r>
+              <w:rPr>
+                <w:rFonts w:hint="cs"/>
+                <w:rtl/>
+              </w:rPr>
+              <w:t xml:space="preserve"> תנך עם מתן</w:t>
+            </w:r>
+          </w:p>
+          <w:p>
+            <w:pPr>
+              <w:spacing w:line="360" w:lineRule="auto"/>
+              <w:rPr>
                 <w:rtl/>
               </w:rPr>
             </w:pPr>
@@ -479,7 +1411,7 @@
         </w:trPr>
         <w:tc>
           <w:tcPr>
-            <w:tcW w:w="1129" w:type="dxa"/>
+            <w:tcW w:w="1134" w:type="dxa"/>
             <w:tcBorders>
               <w:left w:val="thinThickSmallGap" w:sz="24" w:space="0" w:color="000000"/>
               <w:right w:val="thickThinSmallGap" w:sz="24" w:space="0" w:color="000000"/>
@@ -515,7 +1447,7 @@
         </w:tc>
         <w:tc>
           <w:tcPr>
-            <w:tcW w:w="8364" w:type="dxa"/>
+            <w:tcW w:w="8642" w:type="dxa"/>
             <w:gridSpan w:val="4"/>
             <w:tcBorders>
               <w:right w:val="thickThinSmallGap" w:sz="24" w:space="0" w:color="000000"/>
@@ -525,25 +1457,129 @@
             <w:pPr>
               <w:spacing w:line="360" w:lineRule="auto"/>
               <w:rPr>
-                <w:b/>
-                <w:bCs/>
-                <w:rtl/>
-              </w:rPr>
-            </w:pPr>
-            <w:r>
-              <w:rPr>
-                <w:rFonts w:hint="cs"/>
-                <w:b/>
-                <w:bCs/>
-                <w:rtl/>
-              </w:rPr>
-              <w:t>אין שיעורי מוסיקה עם מרינה</w:t>
-            </w:r>
-            <w:r>
-              <w:rPr>
-                <w:rFonts w:hint="cs"/>
-                <w:b/>
-                <w:bCs/>
+                <w:rtl/>
+              </w:rPr>
+            </w:pPr>
+            <w:r>
+              <w:rPr>
+                <w:rFonts w:hint="cs"/>
+                <w:rtl/>
+              </w:rPr>
+              <w:t xml:space="preserve">יא6 8.00-10.30 סדנת שפת גוף.  עד 11.50 עם יאיר.  שיעור5 </w:t>
+            </w:r>
+            <w:proofErr w:type="spellStart"/>
+            <w:r>
+              <w:rPr>
+                <w:rFonts w:hint="cs"/>
+                <w:rtl/>
+              </w:rPr>
+              <w:t>הסטוריה</w:t>
+            </w:r>
+            <w:proofErr w:type="spellEnd"/>
+            <w:r>
+              <w:rPr>
+                <w:rFonts w:hint="cs"/>
+                <w:rtl/>
+              </w:rPr>
+              <w:t xml:space="preserve"> עם מירי</w:t>
+            </w:r>
+            <w:r>
+              <w:rPr>
+                <w:rFonts w:hint="cs"/>
+                <w:rtl/>
+              </w:rPr>
+              <w:t xml:space="preserve"> במחשב ד'</w:t>
+            </w:r>
+            <w:r>
+              <w:rPr>
+                <w:rFonts w:hint="cs"/>
+                <w:rtl/>
+              </w:rPr>
+              <w:t xml:space="preserve">. שיעור  </w:t>
+            </w:r>
+            <w:r>
+              <w:rPr>
+                <w:rFonts w:hint="cs"/>
+                <w:rtl/>
+              </w:rPr>
+              <w:t>7+6</w:t>
+            </w:r>
+            <w:r>
+              <w:rPr>
+                <w:rFonts w:hint="cs"/>
+                <w:rtl/>
+              </w:rPr>
+              <w:t xml:space="preserve"> לשון עם עידית. </w:t>
+            </w:r>
+          </w:p>
+          <w:p>
+            <w:pPr>
+              <w:spacing w:line="360" w:lineRule="auto"/>
+              <w:rPr>
+                <w:rtl/>
+              </w:rPr>
+            </w:pPr>
+            <w:r>
+              <w:rPr>
+                <w:rFonts w:hint="cs"/>
+                <w:rtl/>
+              </w:rPr>
+              <w:t xml:space="preserve">יא7 שיעור1-3 רמון.  שיעור4 </w:t>
+            </w:r>
+            <w:proofErr w:type="spellStart"/>
+            <w:r>
+              <w:rPr>
+                <w:rFonts w:hint="cs"/>
+                <w:rtl/>
+              </w:rPr>
+              <w:t>הסטוריה</w:t>
+            </w:r>
+            <w:proofErr w:type="spellEnd"/>
+            <w:r>
+              <w:rPr>
+                <w:rFonts w:hint="cs"/>
+                <w:rtl/>
+              </w:rPr>
+              <w:t xml:space="preserve"> עם אודי.  שיעור</w:t>
+            </w:r>
+            <w:r>
+              <w:rPr>
+                <w:rFonts w:hint="cs"/>
+                <w:rtl/>
+              </w:rPr>
+              <w:t>5</w:t>
+            </w:r>
+            <w:r>
+              <w:rPr>
+                <w:rFonts w:hint="cs"/>
+                <w:rtl/>
+              </w:rPr>
+              <w:t xml:space="preserve"> אזרחות עם אורי. </w:t>
+            </w:r>
+            <w:r>
+              <w:rPr>
+                <w:rFonts w:hint="cs"/>
+                <w:rtl/>
+              </w:rPr>
+              <w:t xml:space="preserve">שיעור 6-7-8 עבודה </w:t>
+            </w:r>
+            <w:r>
+              <w:rPr>
+                <w:rFonts w:hint="cs"/>
+                <w:rtl/>
+              </w:rPr>
+              <w:t>בקב'</w:t>
+            </w:r>
+            <w:r>
+              <w:rPr>
+                <w:rFonts w:hint="cs"/>
+                <w:rtl/>
+              </w:rPr>
+              <w:t xml:space="preserve"> על ימי רמון בספריה. שיעור9 רמון</w:t>
+            </w:r>
+            <w:r>
+              <w:rPr>
+                <w:rFonts w:hint="cs"/>
                 <w:rtl/>
               </w:rPr>
               <w:t>.</w:t>
@@ -553,139 +1589,40 @@
             <w:pPr>
               <w:spacing w:line="360" w:lineRule="auto"/>
               <w:rPr>
-                <w:b/>
-                <w:bCs/>
-                <w:rtl/>
-              </w:rPr>
-            </w:pPr>
-            <w:r>
-              <w:rPr>
-                <w:rFonts w:hint="cs"/>
-                <w:b/>
-                <w:bCs/>
-                <w:rtl/>
-              </w:rPr>
-              <w:t xml:space="preserve">יא9 </w:t>
-            </w:r>
-            <w:r>
-              <w:rPr>
-                <w:rFonts w:hint="cs"/>
-                <w:b/>
-                <w:bCs/>
-                <w:rtl/>
-              </w:rPr>
-              <w:t>מבחן תקשוב + מנהל וכלכלה</w:t>
-            </w:r>
-            <w:r>
-              <w:rPr>
-                <w:rFonts w:hint="cs"/>
-                <w:b/>
-                <w:bCs/>
-                <w:rtl/>
-              </w:rPr>
-              <w:t>.</w:t>
-            </w:r>
-            <w:r>
-              <w:rPr>
-                <w:rFonts w:hint="cs"/>
-                <w:b/>
-                <w:bCs/>
-                <w:rtl/>
-              </w:rPr>
-              <w:t xml:space="preserve">    </w:t>
+                <w:rtl/>
+              </w:rPr>
+            </w:pPr>
+            <w:r>
+              <w:rPr>
+                <w:rFonts w:hint="cs"/>
+                <w:rtl/>
+              </w:rPr>
+              <w:t xml:space="preserve">יא9 סדנת משרד </w:t>
+            </w:r>
+            <w:proofErr w:type="spellStart"/>
+            <w:r>
+              <w:rPr>
+                <w:rFonts w:hint="cs"/>
+                <w:rtl/>
+              </w:rPr>
+              <w:t>הבטחון</w:t>
+            </w:r>
+            <w:proofErr w:type="spellEnd"/>
+            <w:r>
+              <w:rPr>
+                <w:rFonts w:hint="cs"/>
+                <w:rtl/>
+              </w:rPr>
+              <w:t xml:space="preserve"> שיעור 1-5 בליווי : יניב ומתן. בחדר 126.  מתמט' עם חניתה אין שיעור6.</w:t>
             </w:r>
           </w:p>
           <w:p>
             <w:pPr>
               <w:spacing w:line="360" w:lineRule="auto"/>
               <w:rPr>
-                <w:b/>
-                <w:bCs/>
-                <w:rtl/>
-              </w:rPr>
-            </w:pPr>
-            <w:r>
-              <w:rPr>
-                <w:rFonts w:hint="cs"/>
-                <w:b/>
-                <w:bCs/>
-                <w:rtl/>
-              </w:rPr>
-              <w:t>יא9 מינהל וכלכלה שיעור 4+5  נבחנים ב</w:t>
-            </w:r>
-            <w:r>
-              <w:rPr>
-                <w:rFonts w:hint="cs"/>
-                <w:b/>
-                <w:bCs/>
-                <w:rtl/>
-              </w:rPr>
-              <w:t>חדר 433</w:t>
-            </w:r>
-            <w:bookmarkStart w:id="0" w:name="_GoBack"/>
-            <w:bookmarkEnd w:id="0"/>
-            <w:r>
-              <w:rPr>
-                <w:rFonts w:hint="cs"/>
-                <w:b/>
-                <w:bCs/>
-                <w:rtl/>
-              </w:rPr>
-              <w:t>.  הקראה : עמיר, דנה.</w:t>
-            </w:r>
-            <w:r>
-              <w:rPr>
-                <w:rFonts w:hint="cs"/>
-                <w:b/>
-                <w:bCs/>
-                <w:rtl/>
-              </w:rPr>
-              <w:t xml:space="preserve"> </w:t>
-            </w:r>
-            <w:r>
-              <w:rPr>
-                <w:rFonts w:hint="cs"/>
-                <w:b/>
-                <w:bCs/>
-                <w:rtl/>
-              </w:rPr>
-              <w:t xml:space="preserve">      </w:t>
-            </w:r>
-            <w:r>
-              <w:rPr>
-                <w:rFonts w:hint="cs"/>
-                <w:b/>
-                <w:bCs/>
-                <w:rtl/>
-              </w:rPr>
-              <w:t>דור</w:t>
-            </w:r>
-            <w:r>
-              <w:rPr>
-                <w:rFonts w:hint="cs"/>
-                <w:b/>
-                <w:bCs/>
-                <w:rtl/>
-              </w:rPr>
-              <w:t xml:space="preserve"> </w:t>
-            </w:r>
-            <w:r>
-              <w:rPr>
-                <w:b/>
-                <w:bCs/>
-                <w:rtl/>
-              </w:rPr>
-              <w:t>–</w:t>
-            </w:r>
-            <w:r>
-              <w:rPr>
-                <w:rFonts w:hint="cs"/>
-                <w:b/>
-                <w:bCs/>
-                <w:rtl/>
-              </w:rPr>
-              <w:t xml:space="preserve"> השגחה יא9 </w:t>
-            </w:r>
+                <w:rtl/>
+              </w:rPr>
+            </w:pPr>
           </w:p>
         </w:tc>
       </w:tr>
@@ -695,7 +1632,7 @@
         </w:trPr>
         <w:tc>
           <w:tcPr>
-            <w:tcW w:w="1129" w:type="dxa"/>
+            <w:tcW w:w="1134" w:type="dxa"/>
             <w:tcBorders>
               <w:left w:val="thinThickSmallGap" w:sz="24" w:space="0" w:color="000000"/>
               <w:bottom w:val="thinThickSmallGap" w:sz="24" w:space="0" w:color="000000"/>
@@ -726,13 +1663,39 @@
                 <w:szCs w:val="28"/>
                 <w:rtl/>
               </w:rPr>
-              <w:t>שכבת יב'</w:t>
+              <w:t xml:space="preserve">שכבת </w:t>
+            </w:r>
+            <w:proofErr w:type="spellStart"/>
+            <w:r>
+              <w:rPr>
+                <w:rFonts w:hint="cs"/>
+                <w:b/>
+                <w:bCs/>
+                <w:color w:val="FF00FF"/>
+                <w:sz w:val="28"/>
+                <w:szCs w:val="28"/>
+                <w:rtl/>
+              </w:rPr>
+              <w:t>יב</w:t>
+            </w:r>
+            <w:proofErr w:type="spellEnd"/>
+            <w:r>
+              <w:rPr>
+                <w:rFonts w:hint="cs"/>
+                <w:b/>
+                <w:bCs/>
+                <w:color w:val="FF00FF"/>
+                <w:sz w:val="28"/>
+                <w:szCs w:val="28"/>
+                <w:rtl/>
+              </w:rPr>
+              <w:t>'</w:t>
             </w:r>
           </w:p>
         </w:tc>
         <w:tc>
           <w:tcPr>
-            <w:tcW w:w="8364" w:type="dxa"/>
+            <w:tcW w:w="8642" w:type="dxa"/>
             <w:gridSpan w:val="4"/>
             <w:tcBorders>
               <w:bottom w:val="thinThickSmallGap" w:sz="24" w:space="0" w:color="000000"/>
@@ -743,34 +1706,89 @@
             <w:pPr>
               <w:spacing w:line="360" w:lineRule="auto"/>
               <w:rPr>
-                <w:b/>
-                <w:bCs/>
-                <w:rtl/>
-              </w:rPr>
-            </w:pPr>
+                <w:rtl/>
+              </w:rPr>
+            </w:pPr>
+            <w:r>
+              <w:rPr>
+                <w:rFonts w:hint="cs"/>
+                <w:rtl/>
+              </w:rPr>
+              <w:t>יב1 שיעור1 דיאלוג עם מירי.</w:t>
+            </w:r>
+            <w:r>
+              <w:rPr>
+                <w:rFonts w:hint="cs"/>
+                <w:rtl/>
+              </w:rPr>
+              <w:t xml:space="preserve"> אין שיעור9.</w:t>
+            </w:r>
+            <w:bookmarkStart w:id="0" w:name="_GoBack"/>
+            <w:bookmarkEnd w:id="0"/>
           </w:p>
           <w:p>
             <w:pPr>
               <w:spacing w:line="360" w:lineRule="auto"/>
               <w:rPr>
-                <w:b/>
-                <w:bCs/>
-                <w:rtl/>
-              </w:rPr>
-            </w:pPr>
-            <w:r>
-              <w:rPr>
-                <w:rFonts w:hint="cs"/>
-                <w:b/>
-                <w:bCs/>
-                <w:rtl/>
-              </w:rPr>
-              <w:t>אין שיעורי מוסיקה עם מרינה</w:t>
+                <w:rtl/>
+              </w:rPr>
+            </w:pPr>
+            <w:r>
+              <w:rPr>
+                <w:rFonts w:hint="cs"/>
+                <w:rtl/>
+              </w:rPr>
+              <w:t>יב5 אין שיעור 8 ספרות.</w:t>
+            </w:r>
+          </w:p>
+          <w:p>
+            <w:pPr>
+              <w:spacing w:line="360" w:lineRule="auto"/>
+              <w:rPr>
+                <w:rtl/>
+              </w:rPr>
+            </w:pPr>
+            <w:r>
+              <w:rPr>
+                <w:rFonts w:hint="cs"/>
+                <w:rtl/>
+              </w:rPr>
+              <w:t xml:space="preserve">יב7 אין שיעור2 </w:t>
+            </w:r>
+            <w:proofErr w:type="spellStart"/>
+            <w:r>
+              <w:rPr>
+                <w:rFonts w:hint="cs"/>
+                <w:rtl/>
+              </w:rPr>
+              <w:t>חנג</w:t>
+            </w:r>
+            <w:proofErr w:type="spellEnd"/>
+            <w:r>
+              <w:rPr>
+                <w:rFonts w:hint="cs"/>
+                <w:rtl/>
+              </w:rPr>
+              <w:t xml:space="preserve"> לתלמידי סיון ועמית.</w:t>
             </w:r>
           </w:p>
         </w:tc>
       </w:tr>
     </w:tbl>
+    <w:p>
+      <w:pPr>
+        <w:rPr>
+          <w:rtl/>
+        </w:rPr>
+      </w:pPr>
+    </w:p>
+    <w:p>
+      <w:pPr>
+        <w:rPr>
+          <w:rtl/>
+        </w:rPr>
+      </w:pPr>
+    </w:p>
     <w:p/>
     <w:sectPr>
       <w:pgSz w:w="11906" w:h="16838"/>
@@ -782,6 +1800,127 @@
     </w:sectPr>
   </w:body>
 </w:document>
+</file>
+
+<file path=word/numbering.xml><?xml version="1.0" encoding="utf-8"?>
+<w:numbering xmlns:wpc="http://schemas.microsoft.com/office/word/2010/wordprocessingCanvas" xmlns:cx="http://schemas.microsoft.com/office/drawing/2014/chartex" xmlns:mc="http://schemas.openxmlformats.org/markup-compatibility/2006" xmlns:o="urn:schemas-microsoft-com:office:office" xmlns:r="http://schemas.openxmlformats.org/officeDocument/2006/relationships" xmlns:m="http://schemas.openxmlformats.org/officeDocument/2006/math" xmlns:v="urn:schemas-microsoft-com:vml" xmlns:wp14="http://schemas.microsoft.com/office/word/2010/wordprocessingDrawing" xmlns:wp="http://schemas.openxmlformats.org/drawingml/2006/wordprocessingDrawing" xmlns:w10="urn:schemas-microsoft-com:office:word" xmlns:w="http://schemas.openxmlformats.org/wordprocessingml/2006/main" xmlns:w14="http://schemas.microsoft.com/office/word/2010/wordml" xmlns:w15="http://schemas.microsoft.com/office/word/2012/wordml" xmlns:w16se="http://schemas.microsoft.com/office/word/2015/wordml/symex" xmlns:wpg="http://schemas.microsoft.com/office/word/2010/wordprocessingGroup" xmlns:wpi="http://schemas.microsoft.com/office/word/2010/wordprocessingInk" xmlns:wne="http://schemas.microsoft.com/office/word/2006/wordml" xmlns:wps="http://schemas.microsoft.com/office/word/2010/wordprocessingShape" mc:Ignorable="w14 w15 w16se wp14">
+  <w:abstractNum w:abstractNumId="0" w15:restartNumberingAfterBreak="0">
+    <w:nsid w:val="400248D9"/>
+    <w:multiLevelType w:val="hybridMultilevel"/>
+    <w:tmpl w:val="076AD514"/>
+    <w:lvl w:ilvl="0" w:tplc="0409000D">
+      <w:start w:val="1"/>
+      <w:numFmt w:val="bullet"/>
+      <w:lvlText w:val=""/>
+      <w:lvlJc w:val="left"/>
+      <w:pPr>
+        <w:ind w:left="776" w:hanging="360"/>
+      </w:pPr>
+      <w:rPr>
+        <w:rFonts w:ascii="Wingdings" w:hAnsi="Wingdings" w:hint="default"/>
+      </w:rPr>
+    </w:lvl>
+    <w:lvl w:ilvl="1" w:tplc="04090003" w:tentative="1">
+      <w:start w:val="1"/>
+      <w:numFmt w:val="bullet"/>
+      <w:lvlText w:val="o"/>
+      <w:lvlJc w:val="left"/>
+      <w:pPr>
+        <w:ind w:left="1496" w:hanging="360"/>
+      </w:pPr>
+      <w:rPr>
+        <w:rFonts w:ascii="Courier New" w:hAnsi="Courier New" w:cs="Courier New" w:hint="default"/>
+      </w:rPr>
+    </w:lvl>
+    <w:lvl w:ilvl="2" w:tplc="04090005" w:tentative="1">
+      <w:start w:val="1"/>
+      <w:numFmt w:val="bullet"/>
+      <w:lvlText w:val=""/>
+      <w:lvlJc w:val="left"/>
+      <w:pPr>
+        <w:ind w:left="2216" w:hanging="360"/>
+      </w:pPr>
+      <w:rPr>
+        <w:rFonts w:ascii="Wingdings" w:hAnsi="Wingdings" w:hint="default"/>
+      </w:rPr>
+    </w:lvl>
+    <w:lvl w:ilvl="3" w:tplc="04090001" w:tentative="1">
+      <w:start w:val="1"/>
+      <w:numFmt w:val="bullet"/>
+      <w:lvlText w:val=""/>
+      <w:lvlJc w:val="left"/>
+      <w:pPr>
+        <w:ind w:left="2936" w:hanging="360"/>
+      </w:pPr>
+      <w:rPr>
+        <w:rFonts w:ascii="Symbol" w:hAnsi="Symbol" w:hint="default"/>
+      </w:rPr>
+    </w:lvl>
+    <w:lvl w:ilvl="4" w:tplc="04090003" w:tentative="1">
+      <w:start w:val="1"/>
+      <w:numFmt w:val="bullet"/>
+      <w:lvlText w:val="o"/>
+      <w:lvlJc w:val="left"/>
+      <w:pPr>
+        <w:ind w:left="3656" w:hanging="360"/>
+      </w:pPr>
+      <w:rPr>
+        <w:rFonts w:ascii="Courier New" w:hAnsi="Courier New" w:cs="Courier New" w:hint="default"/>
+      </w:rPr>
+    </w:lvl>
+    <w:lvl w:ilvl="5" w:tplc="04090005" w:tentative="1">
+      <w:start w:val="1"/>
+      <w:numFmt w:val="bullet"/>
+      <w:lvlText w:val=""/>
+      <w:lvlJc w:val="left"/>
+      <w:pPr>
+        <w:ind w:left="4376" w:hanging="360"/>
+      </w:pPr>
+      <w:rPr>
+        <w:rFonts w:ascii="Wingdings" w:hAnsi="Wingdings" w:hint="default"/>
+      </w:rPr>
+    </w:lvl>
+    <w:lvl w:ilvl="6" w:tplc="04090001" w:tentative="1">
+      <w:start w:val="1"/>
+      <w:numFmt w:val="bullet"/>
+      <w:lvlText w:val=""/>
+      <w:lvlJc w:val="left"/>
+      <w:pPr>
+        <w:ind w:left="5096" w:hanging="360"/>
+      </w:pPr>
+      <w:rPr>
+        <w:rFonts w:ascii="Symbol" w:hAnsi="Symbol" w:hint="default"/>
+      </w:rPr>
+    </w:lvl>
+    <w:lvl w:ilvl="7" w:tplc="04090003" w:tentative="1">
+      <w:start w:val="1"/>
+      <w:numFmt w:val="bullet"/>
+      <w:lvlText w:val="o"/>
+      <w:lvlJc w:val="left"/>
+      <w:pPr>
+        <w:ind w:left="5816" w:hanging="360"/>
+      </w:pPr>
+      <w:rPr>
+        <w:rFonts w:ascii="Courier New" w:hAnsi="Courier New" w:cs="Courier New" w:hint="default"/>
+      </w:rPr>
+    </w:lvl>
+    <w:lvl w:ilvl="8" w:tplc="04090005" w:tentative="1">
+      <w:start w:val="1"/>
+      <w:numFmt w:val="bullet"/>
+      <w:lvlText w:val=""/>
+      <w:lvlJc w:val="left"/>
+      <w:pPr>
+        <w:ind w:left="6536" w:hanging="360"/>
+      </w:pPr>
+      <w:rPr>
+        <w:rFonts w:ascii="Wingdings" w:hAnsi="Wingdings" w:hint="default"/>
+      </w:rPr>
+    </w:lvl>
+  </w:abstractNum>
+  <w:num w:numId="1">
+    <w:abstractNumId w:val="0"/>
+  </w:num>
+</w:numbering>
 </file>
 
 <file path=word/styles.xml><?xml version="1.0" encoding="utf-8"?>
@@ -1177,7 +2316,7 @@
   <w:style w:type="paragraph" w:default="1" w:styleId="a">
     <w:name w:val="Normal"/>
     <w:qFormat/>
-    <w:rsid w:val="00822CC4"/>
+    <w:rsid w:val="006F45DE"/>
     <w:pPr>
       <w:bidi/>
     </w:pPr>
@@ -1213,7 +2352,7 @@
     <w:name w:val="Table Grid"/>
     <w:basedOn w:val="a1"/>
     <w:uiPriority w:val="39"/>
-    <w:rsid w:val="00822CC4"/>
+    <w:rsid w:val="006F45DE"/>
     <w:pPr>
       <w:spacing w:after="0" w:line="240" w:lineRule="auto"/>
     </w:pPr>
@@ -1227,6 +2366,17 @@
         <w:insideV w:val="single" w:sz="4" w:space="0" w:color="auto"/>
       </w:tblBorders>
     </w:tblPr>
+  </w:style>
+  <w:style w:type="paragraph" w:styleId="a4">
+    <w:name w:val="List Paragraph"/>
+    <w:basedOn w:val="a"/>
+    <w:uiPriority w:val="34"/>
+    <w:qFormat/>
+    <w:rsid w:val="006F45DE"/>
+    <w:pPr>
+      <w:ind w:left="720"/>
+      <w:contextualSpacing/>
+    </w:pPr>
   </w:style>
 </w:styles>
 </file>

</xml_diff>